<commit_message>
fix: :fire: got maze 5 working correctly
</commit_message>
<xml_diff>
--- a/Wk5-BinaryTrees/CLC5SubmissionLetter.docx
+++ b/Wk5-BinaryTrees/CLC5SubmissionLetter.docx
@@ -9,22 +9,28 @@
     </w:p>
     <w:p>
       <w:r>
-        <w:t>Data Structures and Algorithms in C</w:t>
+        <w:t>Data Structures and Algorithms in C++</w:t>
+      </w:r>
+    </w:p>
+    <w:p>
+      <w:r>
+        <w:t>Spring 2019</w:t>
       </w:r>
       <w:bookmarkStart w:id="0" w:name="_GoBack"/>
       <w:bookmarkEnd w:id="0"/>
-      <w:r>
-        <w:t>++</w:t>
-      </w:r>
     </w:p>
     <w:p>
       <w:r>
-        <w:t>Spring 2019</w:t>
-      </w:r>
-    </w:p>
-    <w:p>
-      <w:r>
-        <w:t>Group CLC Wk5 – Binary Search Trees</w:t>
+        <w:t>Group CLC Wk</w:t>
+      </w:r>
+      <w:r>
+        <w:t>6</w:t>
+      </w:r>
+      <w:r>
+        <w:t xml:space="preserve"> – </w:t>
+      </w:r>
+      <w:r>
+        <w:t>Sorting Algorithms</w:t>
       </w:r>
     </w:p>
     <w:p/>
@@ -60,7 +66,7 @@
           <w:rPr>
             <w:rStyle w:val="Hyperlink"/>
           </w:rPr>
-          <w:t>https://www.dropbox.com/s/ex8yl6tzar57vir/JosephSubmissionCLCWk5.cpp?dl=0</w:t>
+          <w:t>https://www.dropbox.com/sh/lcql5cyiihh5v7l/AAAYIyv97GQ92KEo78-1KUBja?dl=0</w:t>
         </w:r>
       </w:hyperlink>
     </w:p>

</xml_diff>